<commit_message>
Added a few optional RQs
</commit_message>
<xml_diff>
--- a/Final Project Outline.docx
+++ b/Final Project Outline.docx
@@ -7,16 +7,33 @@
         <w:jc w:val="center"/>
         <w:rPr>
           <w:b/>
+          <w:lang w:val="es-CO"/>
         </w:rPr>
       </w:pPr>
       <w:r>
         <w:rPr>
           <w:b/>
-        </w:rPr>
-        <w:t>Final Project Outline</w:t>
-      </w:r>
-    </w:p>
-    <w:p/>
+          <w:lang w:val="es-CO"/>
+        </w:rPr>
+        <w:t xml:space="preserve">Final Project </w:t>
+      </w:r>
+      <w:proofErr w:type="spellStart"/>
+      <w:r>
+        <w:rPr>
+          <w:b/>
+          <w:lang w:val="es-CO"/>
+        </w:rPr>
+        <w:t>Outline</w:t>
+      </w:r>
+      <w:proofErr w:type="spellEnd"/>
+    </w:p>
+    <w:p>
+      <w:pPr>
+        <w:rPr>
+          <w:lang w:val="es-CO"/>
+        </w:rPr>
+      </w:pPr>
+    </w:p>
     <w:p>
       <w:pPr>
         <w:spacing w:after="0"/>
@@ -133,8 +150,19 @@
           <w:numId w:val="1"/>
         </w:numPr>
       </w:pPr>
-      <w:r>
-        <w:t>Description of the data source (must be publicly available)</w:t>
+      <w:commentRangeStart w:id="1"/>
+      <w:r>
+        <w:t>Description</w:t>
+      </w:r>
+      <w:commentRangeEnd w:id="1"/>
+      <w:r>
+        <w:rPr>
+          <w:rStyle w:val="CommentReference"/>
+        </w:rPr>
+        <w:commentReference w:id="1"/>
+      </w:r>
+      <w:r>
+        <w:t xml:space="preserve"> of the data source (must be publicly available)</w:t>
       </w:r>
     </w:p>
     <w:p>
@@ -150,11 +178,66 @@
       </w:r>
     </w:p>
     <w:p/>
+    <w:p>
+      <w:r>
+        <w:t>Brainstorm of RQ ideas:</w:t>
+      </w:r>
+    </w:p>
+    <w:p>
+      <w:pPr>
+        <w:pStyle w:val="ListParagraph"/>
+        <w:numPr>
+          <w:ilvl w:val="0"/>
+          <w:numId w:val="4"/>
+        </w:numPr>
+      </w:pPr>
+      <w:r>
+        <w:t>What is the effect of poverty on academic achievement on children in elementary grades?</w:t>
+      </w:r>
+    </w:p>
+    <w:p>
+      <w:pPr>
+        <w:pStyle w:val="ListParagraph"/>
+        <w:numPr>
+          <w:ilvl w:val="0"/>
+          <w:numId w:val="4"/>
+        </w:numPr>
+      </w:pPr>
+      <w:r>
+        <w:t xml:space="preserve">What is the effect of </w:t>
+      </w:r>
+      <w:r>
+        <w:t xml:space="preserve">poverty on academic achievement on children in </w:t>
+      </w:r>
+      <w:r>
+        <w:t>middle school</w:t>
+      </w:r>
+      <w:r>
+        <w:t xml:space="preserve"> grades?</w:t>
+      </w:r>
+      <w:bookmarkStart w:id="2" w:name="_GoBack"/>
+      <w:bookmarkEnd w:id="2"/>
+    </w:p>
+    <w:p>
+      <w:pPr>
+        <w:pStyle w:val="ListParagraph"/>
+        <w:numPr>
+          <w:ilvl w:val="0"/>
+          <w:numId w:val="4"/>
+        </w:numPr>
+      </w:pPr>
+      <w:r>
+        <w:t xml:space="preserve">What is the effect of poverty on academic achievement on children in </w:t>
+      </w:r>
+      <w:r>
+        <w:t>high</w:t>
+      </w:r>
+      <w:r>
+        <w:t xml:space="preserve"> school grades?</w:t>
+      </w:r>
+    </w:p>
     <w:p/>
-    <w:p>
-      <w:bookmarkStart w:id="1" w:name="_GoBack"/>
-      <w:bookmarkEnd w:id="1"/>
-    </w:p>
+    <w:p/>
     <w:sectPr>
       <w:pgSz w:w="12240" w:h="15840"/>
       <w:pgMar w:top="1440" w:right="1440" w:bottom="1440" w:left="1440" w:header="720" w:footer="720" w:gutter="0"/>
@@ -713,12 +796,34 @@
       </w:pPr>
     </w:p>
   </w:comment>
+  <w:comment w:id="1" w:author="Alejandra G. I." w:date="2020-04-29T11:32:00Z" w:initials="AGI">
+    <w:p>
+      <w:pPr>
+        <w:pStyle w:val="CommentText"/>
+      </w:pPr>
+      <w:r>
+        <w:rPr>
+          <w:rStyle w:val="CommentReference"/>
+        </w:rPr>
+        <w:annotationRef/>
+      </w:r>
+      <w:hyperlink r:id="rId1" w:history="1">
+        <w:r>
+          <w:rPr>
+            <w:rStyle w:val="Hyperlink"/>
+          </w:rPr>
+          <w:t>https://www.childhealthdata.org/docs/default-source/nsch-docs/2017-2018-nsch-fast-facts_cahmi_10-7-19_final77503cf3c0266255aab2ff00001023b1.pdf?sfvrsn=4e765e17_2</w:t>
+        </w:r>
+      </w:hyperlink>
+    </w:p>
+  </w:comment>
 </w:comments>
 </file>
 
 <file path=word/commentsExtended.xml><?xml version="1.0" encoding="utf-8"?>
 <w15:commentsEx xmlns:wpc="http://schemas.microsoft.com/office/word/2010/wordprocessingCanvas" xmlns:cx="http://schemas.microsoft.com/office/drawing/2014/chartex" xmlns:mc="http://schemas.openxmlformats.org/markup-compatibility/2006" xmlns:o="urn:schemas-microsoft-com:office:office" xmlns:r="http://schemas.openxmlformats.org/officeDocument/2006/relationships" xmlns:m="http://schemas.openxmlformats.org/officeDocument/2006/math" xmlns:v="urn:schemas-microsoft-com:vml" xmlns:wp14="http://schemas.microsoft.com/office/word/2010/wordprocessingDrawing" xmlns:wp="http://schemas.openxmlformats.org/drawingml/2006/wordprocessingDrawing" xmlns:w10="urn:schemas-microsoft-com:office:word" xmlns:w="http://schemas.openxmlformats.org/wordprocessingml/2006/main" xmlns:w14="http://schemas.microsoft.com/office/word/2010/wordml" xmlns:w15="http://schemas.microsoft.com/office/word/2012/wordml" xmlns:w16se="http://schemas.microsoft.com/office/word/2015/wordml/symex" xmlns:wpg="http://schemas.microsoft.com/office/word/2010/wordprocessingGroup" xmlns:wpi="http://schemas.microsoft.com/office/word/2010/wordprocessingInk" xmlns:wne="http://schemas.microsoft.com/office/word/2006/wordml" xmlns:wps="http://schemas.microsoft.com/office/word/2010/wordprocessingShape" mc:Ignorable="w14 w15 w16se wp14">
   <w15:commentEx w15:paraId="4C66D33C" w15:done="0"/>
+  <w15:commentEx w15:paraId="305F85A4" w15:done="0"/>
 </w15:commentsEx>
 </file>
 
@@ -1099,6 +1204,119 @@
       </w:rPr>
     </w:lvl>
   </w:abstractNum>
+  <w:abstractNum w:abstractNumId="3" w15:restartNumberingAfterBreak="0">
+    <w:nsid w:val="709C68C8"/>
+    <w:multiLevelType w:val="hybridMultilevel"/>
+    <w:tmpl w:val="365A7538"/>
+    <w:lvl w:ilvl="0" w:tplc="04090001">
+      <w:start w:val="1"/>
+      <w:numFmt w:val="bullet"/>
+      <w:lvlText w:val=""/>
+      <w:lvlJc w:val="left"/>
+      <w:pPr>
+        <w:ind w:left="720" w:hanging="360"/>
+      </w:pPr>
+      <w:rPr>
+        <w:rFonts w:ascii="Symbol" w:hAnsi="Symbol" w:hint="default"/>
+      </w:rPr>
+    </w:lvl>
+    <w:lvl w:ilvl="1" w:tplc="04090003" w:tentative="1">
+      <w:start w:val="1"/>
+      <w:numFmt w:val="bullet"/>
+      <w:lvlText w:val="o"/>
+      <w:lvlJc w:val="left"/>
+      <w:pPr>
+        <w:ind w:left="1440" w:hanging="360"/>
+      </w:pPr>
+      <w:rPr>
+        <w:rFonts w:ascii="Courier New" w:hAnsi="Courier New" w:cs="Courier New" w:hint="default"/>
+      </w:rPr>
+    </w:lvl>
+    <w:lvl w:ilvl="2" w:tplc="04090005" w:tentative="1">
+      <w:start w:val="1"/>
+      <w:numFmt w:val="bullet"/>
+      <w:lvlText w:val=""/>
+      <w:lvlJc w:val="left"/>
+      <w:pPr>
+        <w:ind w:left="2160" w:hanging="360"/>
+      </w:pPr>
+      <w:rPr>
+        <w:rFonts w:ascii="Wingdings" w:hAnsi="Wingdings" w:hint="default"/>
+      </w:rPr>
+    </w:lvl>
+    <w:lvl w:ilvl="3" w:tplc="04090001" w:tentative="1">
+      <w:start w:val="1"/>
+      <w:numFmt w:val="bullet"/>
+      <w:lvlText w:val=""/>
+      <w:lvlJc w:val="left"/>
+      <w:pPr>
+        <w:ind w:left="2880" w:hanging="360"/>
+      </w:pPr>
+      <w:rPr>
+        <w:rFonts w:ascii="Symbol" w:hAnsi="Symbol" w:hint="default"/>
+      </w:rPr>
+    </w:lvl>
+    <w:lvl w:ilvl="4" w:tplc="04090003" w:tentative="1">
+      <w:start w:val="1"/>
+      <w:numFmt w:val="bullet"/>
+      <w:lvlText w:val="o"/>
+      <w:lvlJc w:val="left"/>
+      <w:pPr>
+        <w:ind w:left="3600" w:hanging="360"/>
+      </w:pPr>
+      <w:rPr>
+        <w:rFonts w:ascii="Courier New" w:hAnsi="Courier New" w:cs="Courier New" w:hint="default"/>
+      </w:rPr>
+    </w:lvl>
+    <w:lvl w:ilvl="5" w:tplc="04090005" w:tentative="1">
+      <w:start w:val="1"/>
+      <w:numFmt w:val="bullet"/>
+      <w:lvlText w:val=""/>
+      <w:lvlJc w:val="left"/>
+      <w:pPr>
+        <w:ind w:left="4320" w:hanging="360"/>
+      </w:pPr>
+      <w:rPr>
+        <w:rFonts w:ascii="Wingdings" w:hAnsi="Wingdings" w:hint="default"/>
+      </w:rPr>
+    </w:lvl>
+    <w:lvl w:ilvl="6" w:tplc="04090001" w:tentative="1">
+      <w:start w:val="1"/>
+      <w:numFmt w:val="bullet"/>
+      <w:lvlText w:val=""/>
+      <w:lvlJc w:val="left"/>
+      <w:pPr>
+        <w:ind w:left="5040" w:hanging="360"/>
+      </w:pPr>
+      <w:rPr>
+        <w:rFonts w:ascii="Symbol" w:hAnsi="Symbol" w:hint="default"/>
+      </w:rPr>
+    </w:lvl>
+    <w:lvl w:ilvl="7" w:tplc="04090003" w:tentative="1">
+      <w:start w:val="1"/>
+      <w:numFmt w:val="bullet"/>
+      <w:lvlText w:val="o"/>
+      <w:lvlJc w:val="left"/>
+      <w:pPr>
+        <w:ind w:left="5760" w:hanging="360"/>
+      </w:pPr>
+      <w:rPr>
+        <w:rFonts w:ascii="Courier New" w:hAnsi="Courier New" w:cs="Courier New" w:hint="default"/>
+      </w:rPr>
+    </w:lvl>
+    <w:lvl w:ilvl="8" w:tplc="04090005" w:tentative="1">
+      <w:start w:val="1"/>
+      <w:numFmt w:val="bullet"/>
+      <w:lvlText w:val=""/>
+      <w:lvlJc w:val="left"/>
+      <w:pPr>
+        <w:ind w:left="6480" w:hanging="360"/>
+      </w:pPr>
+      <w:rPr>
+        <w:rFonts w:ascii="Wingdings" w:hAnsi="Wingdings" w:hint="default"/>
+      </w:rPr>
+    </w:lvl>
+  </w:abstractNum>
   <w:num w:numId="1">
     <w:abstractNumId w:val="1"/>
   </w:num>
@@ -1107,6 +1325,9 @@
   </w:num>
   <w:num w:numId="3">
     <w:abstractNumId w:val="0"/>
+  </w:num>
+  <w:num w:numId="4">
+    <w:abstractNumId w:val="3"/>
   </w:num>
 </w:numbering>
 </file>
@@ -1673,6 +1894,18 @@
       <w:bCs/>
     </w:rPr>
   </w:style>
+  <w:style w:type="character" w:styleId="Hyperlink">
+    <w:name w:val="Hyperlink"/>
+    <w:basedOn w:val="DefaultParagraphFont"/>
+    <w:uiPriority w:val="99"/>
+    <w:semiHidden/>
+    <w:unhideWhenUsed/>
+    <w:rsid w:val="009F3AA5"/>
+    <w:rPr>
+      <w:color w:val="0000FF"/>
+      <w:u w:val="single"/>
+    </w:rPr>
+  </w:style>
 </w:styles>
 </file>
 

</xml_diff>